<commit_message>
Update DATA 698 Project Proposal.docx
</commit_message>
<xml_diff>
--- a/DATA 698 Project Proposal.docx
+++ b/DATA 698 Project Proposal.docx
@@ -81,85 +81,123 @@
     </w:p>
     <w:p>
       <w:pPr>
-        <w:rPr>
-          <w:rFonts w:cstheme="minorHAnsi"/>
-          <w:color w:val="202122"/>
-          <w:shd w:val="clear" w:color="auto" w:fill="FFFFFF"/>
-        </w:rPr>
-      </w:pPr>
-      <w:r>
-        <w:rPr>
-          <w:rFonts w:cstheme="minorHAnsi"/>
-          <w:b/>
-          <w:bCs/>
-          <w:color w:val="202122"/>
+        <w:pStyle w:val="NoSpacing"/>
+        <w:rPr>
+          <w:shd w:val="clear" w:color="auto" w:fill="FFFFFF"/>
+        </w:rPr>
+      </w:pPr>
+      <w:r>
+        <w:rPr>
+          <w:b/>
+          <w:bCs/>
           <w:shd w:val="clear" w:color="auto" w:fill="FFFFFF"/>
         </w:rPr>
         <w:t xml:space="preserve">Insurance Fraud - </w:t>
       </w:r>
       <w:r>
         <w:rPr>
-          <w:rFonts w:cstheme="minorHAnsi"/>
-          <w:color w:val="202122"/>
-          <w:shd w:val="clear" w:color="auto" w:fill="FFFFFF"/>
-        </w:rPr>
-        <w:t>Insurance fraud is any act committed to </w:t>
-      </w:r>
-      <w:r>
-        <w:rPr>
-          <w:rFonts w:cstheme="minorHAnsi"/>
-          <w:shd w:val="clear" w:color="auto" w:fill="FFFFFF"/>
-        </w:rPr>
-        <w:t>defraud</w:t>
-      </w:r>
-      <w:r>
-        <w:rPr>
-          <w:rFonts w:cstheme="minorHAnsi"/>
-          <w:color w:val="202122"/>
-          <w:shd w:val="clear" w:color="auto" w:fill="FFFFFF"/>
-        </w:rPr>
-        <w:t> an insurance process. It occurs when a claimant attempts to obtain some benefit or advantage they are not entitled to, or when an insurer knowingly denies some benefit that is due. </w:t>
-      </w:r>
-      <w:r>
-        <w:rPr>
-          <w:rFonts w:cstheme="minorHAnsi"/>
-          <w:color w:val="202122"/>
-          <w:shd w:val="clear" w:color="auto" w:fill="FFFFFF"/>
-        </w:rPr>
-        <w:t xml:space="preserve"> Few examples of Insurance fraud include claiming for the benefits when the situation is not covered by insurance, increasing the impact of incident etc. According to FBI</w:t>
-      </w:r>
-      <w:r>
-        <w:rPr>
-          <w:rFonts w:cstheme="minorHAnsi"/>
-          <w:color w:val="202122"/>
-          <w:shd w:val="clear" w:color="auto" w:fill="FFFFFF"/>
-        </w:rPr>
-        <w:t xml:space="preserve"> It is estimated that the average loss in United States due to Insurance fraud is 30 billion USD. </w:t>
-      </w:r>
-      <w:r>
-        <w:rPr>
-          <w:rFonts w:cstheme="minorHAnsi"/>
-          <w:color w:val="202122"/>
-          <w:shd w:val="clear" w:color="auto" w:fill="FFFFFF"/>
-        </w:rPr>
-        <w:t xml:space="preserve">Hence the insurance industry has urgent need to develop solutions which could eliminate the fraudulent claims with the </w:t>
-      </w:r>
-      <w:r>
-        <w:rPr>
-          <w:rFonts w:cstheme="minorHAnsi"/>
-          <w:color w:val="202122"/>
-          <w:shd w:val="clear" w:color="auto" w:fill="FFFFFF"/>
-        </w:rPr>
-        <w:t>state-of-the-art</w:t>
-      </w:r>
-      <w:r>
-        <w:rPr>
-          <w:rFonts w:cstheme="minorHAnsi"/>
-          <w:color w:val="202122"/>
-          <w:shd w:val="clear" w:color="auto" w:fill="FFFFFF"/>
-        </w:rPr>
-        <w:t xml:space="preserve"> accuracy.</w:t>
-      </w:r>
+          <w:shd w:val="clear" w:color="auto" w:fill="FFFFFF"/>
+        </w:rPr>
+        <w:t>Insurance Fraud is any transaction which is potentially a</w:t>
+      </w:r>
+      <w:r>
+        <w:rPr>
+          <w:shd w:val="clear" w:color="auto" w:fill="FFFFFF"/>
+        </w:rPr>
+        <w:t>n</w:t>
+      </w:r>
+      <w:r>
+        <w:rPr>
+          <w:shd w:val="clear" w:color="auto" w:fill="FFFFFF"/>
+        </w:rPr>
+        <w:t xml:space="preserve"> illegal activity to falsify a claim </w:t>
+      </w:r>
+      <w:proofErr w:type="gramStart"/>
+      <w:r>
+        <w:rPr>
+          <w:shd w:val="clear" w:color="auto" w:fill="FFFFFF"/>
+        </w:rPr>
+        <w:t>in a</w:t>
+      </w:r>
+      <w:r>
+        <w:rPr>
+          <w:shd w:val="clear" w:color="auto" w:fill="FFFFFF"/>
+        </w:rPr>
+        <w:t>n</w:t>
+      </w:r>
+      <w:r>
+        <w:rPr>
+          <w:shd w:val="clear" w:color="auto" w:fill="FFFFFF"/>
+        </w:rPr>
+        <w:t xml:space="preserve"> attempt to</w:t>
+      </w:r>
+      <w:proofErr w:type="gramEnd"/>
+      <w:r>
+        <w:rPr>
+          <w:shd w:val="clear" w:color="auto" w:fill="FFFFFF"/>
+        </w:rPr>
+        <w:t xml:space="preserve"> gain insurance benefits. This could be either from seller side or buyer side insurance. For this project the focus is mainly on the buyer fraud in the insurance. Some examples of buyer insurance fraud </w:t>
+      </w:r>
+      <w:r>
+        <w:rPr>
+          <w:shd w:val="clear" w:color="auto" w:fill="FFFFFF"/>
+        </w:rPr>
+        <w:t>include</w:t>
+      </w:r>
+      <w:r>
+        <w:rPr>
+          <w:shd w:val="clear" w:color="auto" w:fill="FFFFFF"/>
+        </w:rPr>
+        <w:t xml:space="preserve"> exaggerated claim, faking death, dating the policies in future etc. The amount of loss due to Insurance fraud is estimated at 30-40 billion USD by FBI every year. This is a huge loss </w:t>
+      </w:r>
+      <w:proofErr w:type="spellStart"/>
+      <w:r>
+        <w:rPr>
+          <w:shd w:val="clear" w:color="auto" w:fill="FFFFFF"/>
+        </w:rPr>
+        <w:t>ot</w:t>
+      </w:r>
+      <w:proofErr w:type="spellEnd"/>
+      <w:r>
+        <w:rPr>
+          <w:shd w:val="clear" w:color="auto" w:fill="FFFFFF"/>
+        </w:rPr>
+        <w:t xml:space="preserve"> Insurance industry and there is </w:t>
+      </w:r>
+      <w:proofErr w:type="gramStart"/>
+      <w:r>
+        <w:rPr>
+          <w:shd w:val="clear" w:color="auto" w:fill="FFFFFF"/>
+        </w:rPr>
+        <w:t>a</w:t>
+      </w:r>
+      <w:proofErr w:type="gramEnd"/>
+      <w:r>
+        <w:rPr>
+          <w:shd w:val="clear" w:color="auto" w:fill="FFFFFF"/>
+        </w:rPr>
+        <w:t xml:space="preserve"> urging need for them to act quickly to prevent this loss. Hence Insurance companies need to build solutions to prevent </w:t>
+      </w:r>
+      <w:r>
+        <w:rPr>
+          <w:shd w:val="clear" w:color="auto" w:fill="FFFFFF"/>
+        </w:rPr>
+        <w:t>the fraudulent</w:t>
+      </w:r>
+      <w:r>
+        <w:rPr>
+          <w:shd w:val="clear" w:color="auto" w:fill="FFFFFF"/>
+        </w:rPr>
+        <w:t xml:space="preserve"> activities.</w:t>
+      </w:r>
+    </w:p>
+    <w:p>
+      <w:pPr>
+        <w:pStyle w:val="NoSpacing"/>
+        <w:rPr>
+          <w:shd w:val="clear" w:color="auto" w:fill="FFFFFF"/>
+        </w:rPr>
+      </w:pPr>
     </w:p>
     <w:p>
       <w:pPr>
@@ -228,7 +266,55 @@
           <w:color w:val="202122"/>
           <w:shd w:val="clear" w:color="auto" w:fill="FFFFFF"/>
         </w:rPr>
-        <w:t xml:space="preserve"> – The fraud detection and pricing prediction is implemented by identifying certain parameters and the business professionals use mathematics and statistics for arriving at the numbers. This takes lot of time as the processes </w:t>
+        <w:t xml:space="preserve"> – The fraud detection and pricing prediction is implemented by identifying </w:t>
+      </w:r>
+      <w:r>
+        <w:rPr>
+          <w:rFonts w:cstheme="minorHAnsi"/>
+          <w:color w:val="202122"/>
+          <w:shd w:val="clear" w:color="auto" w:fill="FFFFFF"/>
+        </w:rPr>
+        <w:t>key</w:t>
+      </w:r>
+      <w:r>
+        <w:rPr>
+          <w:rFonts w:cstheme="minorHAnsi"/>
+          <w:color w:val="202122"/>
+          <w:shd w:val="clear" w:color="auto" w:fill="FFFFFF"/>
+        </w:rPr>
+        <w:t xml:space="preserve"> </w:t>
+      </w:r>
+      <w:r>
+        <w:rPr>
+          <w:rFonts w:cstheme="minorHAnsi"/>
+          <w:color w:val="202122"/>
+          <w:shd w:val="clear" w:color="auto" w:fill="FFFFFF"/>
+        </w:rPr>
+        <w:t>variables</w:t>
+      </w:r>
+      <w:r>
+        <w:rPr>
+          <w:rFonts w:cstheme="minorHAnsi"/>
+          <w:color w:val="202122"/>
+          <w:shd w:val="clear" w:color="auto" w:fill="FFFFFF"/>
+        </w:rPr>
+        <w:t xml:space="preserve"> and the </w:t>
+      </w:r>
+      <w:r>
+        <w:rPr>
+          <w:rFonts w:cstheme="minorHAnsi"/>
+          <w:color w:val="202122"/>
+          <w:shd w:val="clear" w:color="auto" w:fill="FFFFFF"/>
+        </w:rPr>
+        <w:t>companies run statistical models to identify fraudulent claims and premium price.</w:t>
+      </w:r>
+      <w:r>
+        <w:rPr>
+          <w:rFonts w:cstheme="minorHAnsi"/>
+          <w:color w:val="202122"/>
+          <w:shd w:val="clear" w:color="auto" w:fill="FFFFFF"/>
+        </w:rPr>
+        <w:t xml:space="preserve"> This takes lot of time as the processes </w:t>
       </w:r>
       <w:r>
         <w:rPr>
@@ -244,7 +330,63 @@
           <w:color w:val="202122"/>
           <w:shd w:val="clear" w:color="auto" w:fill="FFFFFF"/>
         </w:rPr>
-        <w:t xml:space="preserve"> manual and accuracy of the models are very less since all scenarios are not taken into consideration.</w:t>
+        <w:t xml:space="preserve"> manual and accuracy of the models are very less since all </w:t>
+      </w:r>
+      <w:r>
+        <w:rPr>
+          <w:rFonts w:cstheme="minorHAnsi"/>
+          <w:color w:val="202122"/>
+          <w:shd w:val="clear" w:color="auto" w:fill="FFFFFF"/>
+        </w:rPr>
+        <w:t>the data sources (</w:t>
+      </w:r>
+      <w:r>
+        <w:rPr>
+          <w:rFonts w:cstheme="minorHAnsi"/>
+          <w:color w:val="202122"/>
+          <w:shd w:val="clear" w:color="auto" w:fill="FFFFFF"/>
+        </w:rPr>
+        <w:t xml:space="preserve">Customer </w:t>
+      </w:r>
+      <w:r>
+        <w:rPr>
+          <w:rFonts w:cstheme="minorHAnsi"/>
+          <w:color w:val="202122"/>
+          <w:shd w:val="clear" w:color="auto" w:fill="FFFFFF"/>
+        </w:rPr>
+        <w:t>servicing channels</w:t>
+      </w:r>
+      <w:r>
+        <w:rPr>
+          <w:rFonts w:cstheme="minorHAnsi"/>
+          <w:color w:val="202122"/>
+          <w:shd w:val="clear" w:color="auto" w:fill="FFFFFF"/>
+        </w:rPr>
+        <w:t xml:space="preserve"> like Call, Chat, Chatbot etc.</w:t>
+      </w:r>
+      <w:r>
+        <w:rPr>
+          <w:rFonts w:cstheme="minorHAnsi"/>
+          <w:color w:val="202122"/>
+          <w:shd w:val="clear" w:color="auto" w:fill="FFFFFF"/>
+        </w:rPr>
+        <w:t xml:space="preserve">) </w:t>
+      </w:r>
+      <w:r>
+        <w:rPr>
+          <w:rFonts w:cstheme="minorHAnsi"/>
+          <w:color w:val="202122"/>
+          <w:shd w:val="clear" w:color="auto" w:fill="FFFFFF"/>
+        </w:rPr>
+        <w:t>are not taken into consideration.</w:t>
+      </w:r>
+      <w:r>
+        <w:rPr>
+          <w:rFonts w:cstheme="minorHAnsi"/>
+          <w:color w:val="202122"/>
+          <w:shd w:val="clear" w:color="auto" w:fill="FFFFFF"/>
+        </w:rPr>
+        <w:tab/>
       </w:r>
     </w:p>
     <w:p>
@@ -295,7 +437,15 @@
           <w:color w:val="202122"/>
           <w:shd w:val="clear" w:color="auto" w:fill="FFFFFF"/>
         </w:rPr>
-        <w:t xml:space="preserve"> Prediction </w:t>
+        <w:t>Prediction</w:t>
+      </w:r>
+      <w:r>
+        <w:rPr>
+          <w:rFonts w:cstheme="minorHAnsi"/>
+          <w:color w:val="202122"/>
+          <w:shd w:val="clear" w:color="auto" w:fill="FFFFFF"/>
+        </w:rPr>
+        <w:t xml:space="preserve"> </w:t>
       </w:r>
       <w:r>
         <w:rPr>
@@ -311,17 +461,48 @@
           <w:color w:val="202122"/>
           <w:shd w:val="clear" w:color="auto" w:fill="FFFFFF"/>
         </w:rPr>
-        <w:t>models can be used to identify fraudulent claims and predict a premium price which could reduce potential losses to the insurance company.</w:t>
-      </w:r>
-    </w:p>
-    <w:p>
-      <w:pPr>
-        <w:rPr>
-          <w:rFonts w:cstheme="minorHAnsi"/>
-          <w:color w:val="202122"/>
-          <w:shd w:val="clear" w:color="auto" w:fill="FFFFFF"/>
-        </w:rPr>
-      </w:pPr>
+        <w:t>models can be used to identify fraudulent claims</w:t>
+      </w:r>
+      <w:r>
+        <w:rPr>
+          <w:rFonts w:cstheme="minorHAnsi"/>
+          <w:color w:val="202122"/>
+          <w:shd w:val="clear" w:color="auto" w:fill="FFFFFF"/>
+        </w:rPr>
+        <w:t xml:space="preserve"> (Auto Insurance)</w:t>
+      </w:r>
+      <w:r>
+        <w:rPr>
+          <w:rFonts w:cstheme="minorHAnsi"/>
+          <w:color w:val="202122"/>
+          <w:shd w:val="clear" w:color="auto" w:fill="FFFFFF"/>
+        </w:rPr>
+        <w:t xml:space="preserve"> and predict a premium price</w:t>
+      </w:r>
+      <w:r>
+        <w:rPr>
+          <w:rFonts w:cstheme="minorHAnsi"/>
+          <w:color w:val="202122"/>
+          <w:shd w:val="clear" w:color="auto" w:fill="FFFFFF"/>
+        </w:rPr>
+        <w:t xml:space="preserve"> (Life Insurance)</w:t>
+      </w:r>
+      <w:r>
+        <w:rPr>
+          <w:rFonts w:cstheme="minorHAnsi"/>
+          <w:color w:val="202122"/>
+          <w:shd w:val="clear" w:color="auto" w:fill="FFFFFF"/>
+        </w:rPr>
+        <w:t xml:space="preserve"> which could reduce potential losses to the insurance company.</w:t>
+      </w:r>
+      <w:r>
+        <w:rPr>
+          <w:rFonts w:cstheme="minorHAnsi"/>
+          <w:color w:val="202122"/>
+          <w:shd w:val="clear" w:color="auto" w:fill="FFFFFF"/>
+        </w:rPr>
+        <w:t xml:space="preserve"> </w:t>
+      </w:r>
     </w:p>
     <w:p>
       <w:pPr>
@@ -573,7 +754,57 @@
         <w:rPr>
           <w:rFonts w:cstheme="minorHAnsi"/>
         </w:rPr>
-        <w:t xml:space="preserve"> organizations to improve the accuracy of fraud detection rate and the research available public on the fraud detection are on the lesser sample size datasets. </w:t>
+        <w:t xml:space="preserve"> organizations to improve the accuracy of fraud detection rate and the research available public on the fraud detection are on the lesser sample size datasets.</w:t>
+      </w:r>
+      <w:r>
+        <w:rPr>
+          <w:rFonts w:cstheme="minorHAnsi"/>
+        </w:rPr>
+        <w:t xml:space="preserve"> For </w:t>
+      </w:r>
+      <w:r>
+        <w:rPr>
+          <w:rFonts w:cstheme="minorHAnsi"/>
+        </w:rPr>
+        <w:t>e.g.,</w:t>
+      </w:r>
+      <w:r>
+        <w:rPr>
+          <w:rFonts w:cstheme="minorHAnsi"/>
+        </w:rPr>
+        <w:t xml:space="preserve"> Carol and </w:t>
+      </w:r>
+      <w:r>
+        <w:rPr>
+          <w:rFonts w:cstheme="minorHAnsi"/>
+        </w:rPr>
+        <w:t>Vidyut did</w:t>
+      </w:r>
+      <w:r>
+        <w:rPr>
+          <w:rFonts w:cstheme="minorHAnsi"/>
+        </w:rPr>
+        <w:t xml:space="preserve"> a study </w:t>
+      </w:r>
+      <w:r>
+        <w:rPr>
+          <w:rFonts w:cstheme="minorHAnsi"/>
+          <w:noProof/>
+          <w:vertAlign w:val="superscript"/>
+        </w:rPr>
+        <w:t>5</w:t>
+      </w:r>
+      <w:r>
+        <w:rPr>
+          <w:rFonts w:cstheme="minorHAnsi"/>
+        </w:rPr>
+        <w:t xml:space="preserve"> </w:t>
+      </w:r>
+      <w:r>
+        <w:rPr>
+          <w:rFonts w:cstheme="minorHAnsi"/>
+        </w:rPr>
+        <w:t xml:space="preserve">to establish the framework for fraud detection. </w:t>
       </w:r>
       <w:r>
         <w:rPr>
@@ -609,6 +840,43 @@
         <w:rPr>
           <w:rFonts w:cstheme="minorHAnsi"/>
         </w:rPr>
+        <w:t xml:space="preserve">The </w:t>
+      </w:r>
+      <w:r>
+        <w:rPr>
+          <w:rFonts w:cstheme="minorHAnsi"/>
+        </w:rPr>
+        <w:t>blog</w:t>
+      </w:r>
+      <w:r>
+        <w:rPr>
+          <w:rFonts w:cstheme="minorHAnsi"/>
+        </w:rPr>
+        <w:t xml:space="preserve"> </w:t>
+      </w:r>
+      <w:r>
+        <w:rPr>
+          <w:rFonts w:cstheme="minorHAnsi"/>
+          <w:vertAlign w:val="superscript"/>
+        </w:rPr>
+        <w:t>1</w:t>
+      </w:r>
+      <w:r>
+        <w:rPr>
+          <w:rFonts w:cstheme="minorHAnsi"/>
+        </w:rPr>
+        <w:t xml:space="preserve"> from </w:t>
+      </w:r>
+      <w:r>
+        <w:rPr>
+          <w:rFonts w:cstheme="minorHAnsi"/>
+        </w:rPr>
+        <w:t xml:space="preserve">IceAsher Crew talks about the limitation of insurance datasets and the sample size problem. </w:t>
+      </w:r>
+      <w:r>
+        <w:rPr>
+          <w:rFonts w:cstheme="minorHAnsi"/>
+        </w:rPr>
         <w:t xml:space="preserve">Also, </w:t>
       </w:r>
       <w:r>
@@ -653,14 +921,6 @@
         </w:rPr>
         <w:t>There is not much research can be found online which combines the ML algorithms and deep learning algorithms.</w:t>
       </w:r>
-    </w:p>
-    <w:p>
-      <w:pPr>
-        <w:ind w:firstLine="720"/>
-        <w:rPr>
-          <w:rFonts w:cstheme="minorHAnsi"/>
-        </w:rPr>
-      </w:pPr>
     </w:p>
     <w:p>
       <w:pPr>
@@ -913,14 +1173,6 @@
     </w:p>
     <w:p>
       <w:pPr>
-        <w:ind w:firstLine="720"/>
-        <w:rPr>
-          <w:rFonts w:cstheme="minorHAnsi"/>
-        </w:rPr>
-      </w:pPr>
-    </w:p>
-    <w:p>
-      <w:pPr>
         <w:shd w:val="clear" w:color="auto" w:fill="BDD6EE" w:themeFill="accent5" w:themeFillTint="66"/>
         <w:jc w:val="center"/>
         <w:rPr>
@@ -940,13 +1192,18 @@
     </w:p>
     <w:p>
       <w:pPr>
-        <w:rPr>
-          <w:rFonts w:cstheme="minorHAnsi"/>
-          <w:b/>
-          <w:bCs/>
-        </w:rPr>
-      </w:pPr>
-      <w:hyperlink r:id="rId5" w:history="1">
+        <w:pStyle w:val="ListParagraph"/>
+        <w:numPr>
+          <w:ilvl w:val="0"/>
+          <w:numId w:val="3"/>
+        </w:numPr>
+        <w:rPr>
+          <w:rFonts w:cstheme="minorHAnsi"/>
+          <w:b/>
+          <w:bCs/>
+        </w:rPr>
+      </w:pPr>
+      <w:hyperlink r:id="rId6" w:history="1">
         <w:r>
           <w:rPr>
             <w:rStyle w:val="Hyperlink"/>
@@ -954,19 +1211,42 @@
             <w:b/>
             <w:bCs/>
           </w:rPr>
-          <w:t>https://towardsdatascience.com/for-real-auto-insurance-fraud-claim-detection-with-machine-learning-efcf957b38f3</w:t>
+          <w:t>https://towardsdatascience.com/for-real-auto-insurance-fraud-claim-detection-with-machine-lea</w:t>
+        </w:r>
+        <w:r>
+          <w:rPr>
+            <w:rStyle w:val="Hyperlink"/>
+            <w:rFonts w:cstheme="minorHAnsi"/>
+            <w:b/>
+            <w:bCs/>
+          </w:rPr>
+          <w:t>r</w:t>
+        </w:r>
+        <w:r>
+          <w:rPr>
+            <w:rStyle w:val="Hyperlink"/>
+            <w:rFonts w:cstheme="minorHAnsi"/>
+            <w:b/>
+            <w:bCs/>
+          </w:rPr>
+          <w:t>ning-efcf957b38f3</w:t>
         </w:r>
       </w:hyperlink>
     </w:p>
     <w:p>
       <w:pPr>
-        <w:rPr>
-          <w:rFonts w:cstheme="minorHAnsi"/>
-          <w:b/>
-          <w:bCs/>
-        </w:rPr>
-      </w:pPr>
-      <w:hyperlink r:id="rId6" w:history="1">
+        <w:pStyle w:val="ListParagraph"/>
+        <w:numPr>
+          <w:ilvl w:val="0"/>
+          <w:numId w:val="3"/>
+        </w:numPr>
+        <w:rPr>
+          <w:rFonts w:cstheme="minorHAnsi"/>
+          <w:b/>
+          <w:bCs/>
+        </w:rPr>
+      </w:pPr>
+      <w:hyperlink r:id="rId7" w:history="1">
         <w:r>
           <w:rPr>
             <w:rStyle w:val="Hyperlink"/>
@@ -980,6 +1260,11 @@
     </w:p>
     <w:p>
       <w:pPr>
+        <w:pStyle w:val="ListParagraph"/>
+        <w:numPr>
+          <w:ilvl w:val="0"/>
+          <w:numId w:val="3"/>
+        </w:numPr>
         <w:rPr>
           <w:rFonts w:cstheme="minorHAnsi"/>
           <w:b/>
@@ -994,7 +1279,7 @@
         </w:rPr>
         <w:t xml:space="preserve">Fraud Detection Dataset - </w:t>
       </w:r>
-      <w:hyperlink r:id="rId7" w:history="1">
+      <w:hyperlink r:id="rId8" w:history="1">
         <w:r>
           <w:rPr>
             <w:rStyle w:val="Hyperlink"/>
@@ -1008,8 +1293,16 @@
     </w:p>
     <w:p>
       <w:pPr>
-        <w:rPr>
-          <w:rFonts w:cstheme="minorHAnsi"/>
+        <w:pStyle w:val="ListParagraph"/>
+        <w:numPr>
+          <w:ilvl w:val="0"/>
+          <w:numId w:val="3"/>
+        </w:numPr>
+        <w:rPr>
+          <w:rStyle w:val="Hyperlink"/>
+          <w:rFonts w:cstheme="minorHAnsi"/>
+          <w:color w:val="auto"/>
+          <w:u w:val="none"/>
         </w:rPr>
       </w:pPr>
       <w:r>
@@ -1036,7 +1329,7 @@
         </w:rPr>
         <w:t xml:space="preserve">on Dataset - </w:t>
       </w:r>
-      <w:hyperlink r:id="rId8" w:history="1">
+      <w:hyperlink r:id="rId9" w:history="1">
         <w:r>
           <w:rPr>
             <w:rStyle w:val="Hyperlink"/>
@@ -1045,6 +1338,27 @@
             <w:bCs/>
           </w:rPr>
           <w:t>https://www.kaggle.com/charanrajshetty/insurance-predictor-r2-score-0-85?select=insurance.csv</w:t>
+        </w:r>
+      </w:hyperlink>
+    </w:p>
+    <w:p>
+      <w:pPr>
+        <w:pStyle w:val="ListParagraph"/>
+        <w:numPr>
+          <w:ilvl w:val="0"/>
+          <w:numId w:val="3"/>
+        </w:numPr>
+        <w:rPr>
+          <w:rFonts w:cstheme="minorHAnsi"/>
+        </w:rPr>
+      </w:pPr>
+      <w:hyperlink r:id="rId10" w:history="1">
+        <w:r>
+          <w:rPr>
+            <w:rStyle w:val="Hyperlink"/>
+            <w:rFonts w:cstheme="minorHAnsi"/>
+          </w:rPr>
+          <w:t>https://www.researchgate.net/publication/291833022_Analytics_for_Insurance_Fraud_Detection_An_Empirical_Study</w:t>
         </w:r>
       </w:hyperlink>
     </w:p>
@@ -1150,6 +1464,96 @@
     </w:lvl>
   </w:abstractNum>
   <w:abstractNum w:abstractNumId="1" w15:restartNumberingAfterBreak="0">
+    <w:nsid w:val="189302FF"/>
+    <w:multiLevelType w:val="hybridMultilevel"/>
+    <w:tmpl w:val="B854F7BC"/>
+    <w:lvl w:ilvl="0" w:tplc="59D2447C">
+      <w:start w:val="1"/>
+      <w:numFmt w:val="decimal"/>
+      <w:lvlText w:val="%1."/>
+      <w:lvlJc w:val="left"/>
+      <w:pPr>
+        <w:ind w:left="720" w:hanging="360"/>
+      </w:pPr>
+      <w:rPr>
+        <w:rFonts w:cstheme="minorBidi" w:hint="default"/>
+        <w:b w:val="0"/>
+      </w:rPr>
+    </w:lvl>
+    <w:lvl w:ilvl="1" w:tplc="04090019" w:tentative="1">
+      <w:start w:val="1"/>
+      <w:numFmt w:val="lowerLetter"/>
+      <w:lvlText w:val="%2."/>
+      <w:lvlJc w:val="left"/>
+      <w:pPr>
+        <w:ind w:left="1440" w:hanging="360"/>
+      </w:pPr>
+    </w:lvl>
+    <w:lvl w:ilvl="2" w:tplc="0409001B" w:tentative="1">
+      <w:start w:val="1"/>
+      <w:numFmt w:val="lowerRoman"/>
+      <w:lvlText w:val="%3."/>
+      <w:lvlJc w:val="right"/>
+      <w:pPr>
+        <w:ind w:left="2160" w:hanging="180"/>
+      </w:pPr>
+    </w:lvl>
+    <w:lvl w:ilvl="3" w:tplc="0409000F" w:tentative="1">
+      <w:start w:val="1"/>
+      <w:numFmt w:val="decimal"/>
+      <w:lvlText w:val="%4."/>
+      <w:lvlJc w:val="left"/>
+      <w:pPr>
+        <w:ind w:left="2880" w:hanging="360"/>
+      </w:pPr>
+    </w:lvl>
+    <w:lvl w:ilvl="4" w:tplc="04090019" w:tentative="1">
+      <w:start w:val="1"/>
+      <w:numFmt w:val="lowerLetter"/>
+      <w:lvlText w:val="%5."/>
+      <w:lvlJc w:val="left"/>
+      <w:pPr>
+        <w:ind w:left="3600" w:hanging="360"/>
+      </w:pPr>
+    </w:lvl>
+    <w:lvl w:ilvl="5" w:tplc="0409001B" w:tentative="1">
+      <w:start w:val="1"/>
+      <w:numFmt w:val="lowerRoman"/>
+      <w:lvlText w:val="%6."/>
+      <w:lvlJc w:val="right"/>
+      <w:pPr>
+        <w:ind w:left="4320" w:hanging="180"/>
+      </w:pPr>
+    </w:lvl>
+    <w:lvl w:ilvl="6" w:tplc="0409000F" w:tentative="1">
+      <w:start w:val="1"/>
+      <w:numFmt w:val="decimal"/>
+      <w:lvlText w:val="%7."/>
+      <w:lvlJc w:val="left"/>
+      <w:pPr>
+        <w:ind w:left="5040" w:hanging="360"/>
+      </w:pPr>
+    </w:lvl>
+    <w:lvl w:ilvl="7" w:tplc="04090019" w:tentative="1">
+      <w:start w:val="1"/>
+      <w:numFmt w:val="lowerLetter"/>
+      <w:lvlText w:val="%8."/>
+      <w:lvlJc w:val="left"/>
+      <w:pPr>
+        <w:ind w:left="5760" w:hanging="360"/>
+      </w:pPr>
+    </w:lvl>
+    <w:lvl w:ilvl="8" w:tplc="0409001B" w:tentative="1">
+      <w:start w:val="1"/>
+      <w:numFmt w:val="lowerRoman"/>
+      <w:lvlText w:val="%9."/>
+      <w:lvlJc w:val="right"/>
+      <w:pPr>
+        <w:ind w:left="6480" w:hanging="180"/>
+      </w:pPr>
+    </w:lvl>
+  </w:abstractNum>
+  <w:abstractNum w:abstractNumId="2" w15:restartNumberingAfterBreak="0">
     <w:nsid w:val="1DC2608E"/>
     <w:multiLevelType w:val="hybridMultilevel"/>
     <w:tmpl w:val="552A96E4"/>
@@ -1263,10 +1667,13 @@
     </w:lvl>
   </w:abstractNum>
   <w:num w:numId="1">
-    <w:abstractNumId w:val="1"/>
+    <w:abstractNumId w:val="2"/>
   </w:num>
   <w:num w:numId="2">
     <w:abstractNumId w:val="0"/>
+  </w:num>
+  <w:num w:numId="3">
+    <w:abstractNumId w:val="1"/>
   </w:num>
 </w:numbering>
 </file>
@@ -1731,6 +2138,27 @@
       <w:shd w:val="clear" w:color="auto" w:fill="E1DFDD"/>
     </w:rPr>
   </w:style>
+  <w:style w:type="paragraph" w:styleId="NoSpacing">
+    <w:name w:val="No Spacing"/>
+    <w:uiPriority w:val="1"/>
+    <w:qFormat/>
+    <w:rsid w:val="00CF086D"/>
+    <w:pPr>
+      <w:spacing w:after="0" w:line="240" w:lineRule="auto"/>
+    </w:pPr>
+  </w:style>
+  <w:style w:type="character" w:styleId="FollowedHyperlink">
+    <w:name w:val="FollowedHyperlink"/>
+    <w:basedOn w:val="DefaultParagraphFont"/>
+    <w:uiPriority w:val="99"/>
+    <w:semiHidden/>
+    <w:unhideWhenUsed/>
+    <w:rsid w:val="000D1E6A"/>
+    <w:rPr>
+      <w:color w:val="954F72" w:themeColor="followedHyperlink"/>
+      <w:u w:val="single"/>
+    </w:rPr>
+  </w:style>
 </w:styles>
 </file>
 
@@ -2027,4 +2455,37 @@
     </a:ext>
   </a:extLst>
 </a:theme>
+</file>
+
+<file path=customXml/item1.xml><?xml version="1.0" encoding="utf-8"?>
+<b:Sources xmlns:b="http://schemas.openxmlformats.org/officeDocument/2006/bibliography" xmlns="http://schemas.openxmlformats.org/officeDocument/2006/bibliography" SelectedStyle="\MLASeventhEditionOfficeOnline.xsl" StyleName="MLA" Version="7">
+  <b:Source>
+    <b:Tag>Car</b:Tag>
+    <b:SourceType>InternetSite</b:SourceType>
+    <b:Guid>{A45F43F2-7570-4149-9AAF-92FD8DA49EC6}</b:Guid>
+    <b:Title>Analytics for Insurance Fraud Detection: An Empirical Study</b:Title>
+    <b:Author>
+      <b:Author>
+        <b:NameList>
+          <b:Person>
+            <b:Last>Carol Hargreaves</b:Last>
+            <b:First>Vidyut</b:First>
+            <b:Middle>Singharia</b:Middle>
+          </b:Person>
+        </b:NameList>
+      </b:Author>
+    </b:Author>
+    <b:InternetSiteTitle>researchgate.net</b:InternetSiteTitle>
+    <b:URL>https://www.researchgate.net/publication/291833022_Analytics_for_Insurance_Fraud_Detection_An_Empirical_Study</b:URL>
+    <b:RefOrder>1</b:RefOrder>
+  </b:Source>
+</b:Sources>
+</file>
+
+<file path=customXml/itemProps1.xml><?xml version="1.0" encoding="utf-8"?>
+<ds:datastoreItem xmlns:ds="http://schemas.openxmlformats.org/officeDocument/2006/customXml" ds:itemID="{C573865E-BFE6-4364-9E0A-82F6E573F0FB}">
+  <ds:schemaRefs>
+    <ds:schemaRef ds:uri="http://schemas.openxmlformats.org/officeDocument/2006/bibliography"/>
+  </ds:schemaRefs>
+</ds:datastoreItem>
 </file>
</xml_diff>